<commit_message>
Continue Sum Malware Types
</commit_message>
<xml_diff>
--- a/Documents/Malware Types And Their Behavior.docx
+++ b/Documents/Malware Types And Their Behavior.docx
@@ -59,7 +59,6 @@
           <w:rFonts w:ascii="Arial" w:hAnsi="Arial" w:cs="Arial"/>
           <w:b/>
           <w:bCs/>
-          <w:color w:val="202122"/>
           <w:sz w:val="28"/>
           <w:szCs w:val="28"/>
           <w:u w:val="single"/>
@@ -116,7 +115,6 @@
           <w:rFonts w:ascii="Arial" w:hAnsi="Arial" w:cs="Arial"/>
           <w:b/>
           <w:bCs/>
-          <w:color w:val="202122"/>
           <w:sz w:val="28"/>
           <w:szCs w:val="28"/>
           <w:shd w:val="clear" w:color="auto" w:fill="FFFFFF"/>
@@ -189,7 +187,6 @@
           <w:rFonts w:ascii="Arial" w:hAnsi="Arial" w:cs="Arial"/>
           <w:b/>
           <w:bCs/>
-          <w:color w:val="202122"/>
           <w:sz w:val="28"/>
           <w:szCs w:val="28"/>
           <w:shd w:val="clear" w:color="auto" w:fill="FFFFFF"/>
@@ -199,12 +196,21 @@
       <w:r>
         <w:rPr>
           <w:rFonts w:ascii="Arial" w:hAnsi="Arial" w:cs="Arial"/>
-          <w:color w:val="202122"/>
-          <w:sz w:val="28"/>
-          <w:szCs w:val="28"/>
-          <w:shd w:val="clear" w:color="auto" w:fill="FFFFFF"/>
-        </w:rPr>
-        <w:t xml:space="preserve"> – a lot of pop-up windows and mess with the web browser </w:t>
+          <w:sz w:val="28"/>
+          <w:szCs w:val="28"/>
+          <w:shd w:val="clear" w:color="auto" w:fill="FFFFFF"/>
+        </w:rPr>
+        <w:t xml:space="preserve"> </w:t>
+      </w:r>
+      <w:r>
+        <w:rPr>
+          <w:rFonts w:ascii="Arial" w:hAnsi="Arial" w:cs="Arial"/>
+          <w:color w:val="202122"/>
+          <w:sz w:val="28"/>
+          <w:szCs w:val="28"/>
+          <w:shd w:val="clear" w:color="auto" w:fill="FFFFFF"/>
+        </w:rPr>
+        <w:t xml:space="preserve">– a lot of pop-up windows and mess with the web browser </w:t>
       </w:r>
     </w:p>
     <w:p>
@@ -219,7 +225,6 @@
           <w:rFonts w:ascii="Arial" w:hAnsi="Arial" w:cs="Arial"/>
           <w:b/>
           <w:bCs/>
-          <w:color w:val="202122"/>
           <w:sz w:val="28"/>
           <w:szCs w:val="28"/>
           <w:u w:val="single"/>
@@ -231,7 +236,6 @@
           <w:rFonts w:ascii="Arial" w:hAnsi="Arial" w:cs="Arial"/>
           <w:b/>
           <w:bCs/>
-          <w:color w:val="202122"/>
           <w:sz w:val="28"/>
           <w:szCs w:val="28"/>
           <w:u w:val="single"/>
@@ -260,107 +264,7 @@
           <w:szCs w:val="28"/>
           <w:shd w:val="clear" w:color="auto" w:fill="FFFFFF"/>
         </w:rPr>
-        <w:t>is a type of </w:t>
-      </w:r>
-      <w:r>
-        <w:rPr>
-          <w:rFonts w:ascii="Arial" w:hAnsi="Arial" w:cs="Arial"/>
-          <w:color w:val="202122"/>
-          <w:sz w:val="28"/>
-          <w:szCs w:val="28"/>
-          <w:shd w:val="clear" w:color="auto" w:fill="FFFFFF"/>
-        </w:rPr>
-        <w:t>malware</w:t>
-      </w:r>
-      <w:r>
-        <w:rPr>
-          <w:rFonts w:ascii="Arial" w:hAnsi="Arial" w:cs="Arial"/>
-          <w:color w:val="202122"/>
-          <w:sz w:val="28"/>
-          <w:szCs w:val="28"/>
-          <w:shd w:val="clear" w:color="auto" w:fill="FFFFFF"/>
-        </w:rPr>
-        <w:t> that, when executed, replicates itself by modifying other </w:t>
-      </w:r>
-      <w:r>
-        <w:rPr>
-          <w:rFonts w:ascii="Arial" w:hAnsi="Arial" w:cs="Arial"/>
-          <w:color w:val="202122"/>
-          <w:sz w:val="28"/>
-          <w:szCs w:val="28"/>
-          <w:shd w:val="clear" w:color="auto" w:fill="FFFFFF"/>
-        </w:rPr>
-        <w:t>computer programs</w:t>
-      </w:r>
-      <w:r>
-        <w:rPr>
-          <w:rFonts w:ascii="Arial" w:hAnsi="Arial" w:cs="Arial"/>
-          <w:color w:val="202122"/>
-          <w:sz w:val="28"/>
-          <w:szCs w:val="28"/>
-          <w:shd w:val="clear" w:color="auto" w:fill="FFFFFF"/>
-        </w:rPr>
-        <w:t> and </w:t>
-      </w:r>
-      <w:r>
-        <w:rPr>
-          <w:rFonts w:ascii="Arial" w:hAnsi="Arial" w:cs="Arial"/>
-          <w:color w:val="202122"/>
-          <w:sz w:val="28"/>
-          <w:szCs w:val="28"/>
-          <w:shd w:val="clear" w:color="auto" w:fill="FFFFFF"/>
-        </w:rPr>
-        <w:t>inserting</w:t>
-      </w:r>
-      <w:r>
-        <w:rPr>
-          <w:rFonts w:ascii="Arial" w:hAnsi="Arial" w:cs="Arial"/>
-          <w:color w:val="202122"/>
-          <w:sz w:val="28"/>
-          <w:szCs w:val="28"/>
-          <w:shd w:val="clear" w:color="auto" w:fill="FFFFFF"/>
-        </w:rPr>
-        <w:t> its own </w:t>
-      </w:r>
-      <w:r>
-        <w:rPr>
-          <w:rFonts w:ascii="Arial" w:hAnsi="Arial" w:cs="Arial"/>
-          <w:color w:val="202122"/>
-          <w:sz w:val="28"/>
-          <w:szCs w:val="28"/>
-          <w:shd w:val="clear" w:color="auto" w:fill="FFFFFF"/>
-        </w:rPr>
-        <w:t>code</w:t>
-      </w:r>
-      <w:r>
-        <w:rPr>
-          <w:rFonts w:ascii="Arial" w:hAnsi="Arial" w:cs="Arial"/>
-          <w:color w:val="202122"/>
-          <w:sz w:val="28"/>
-          <w:szCs w:val="28"/>
-          <w:shd w:val="clear" w:color="auto" w:fill="FFFFFF"/>
-        </w:rPr>
-        <w:t> into those programs.</w:t>
-      </w:r>
-      <w:r>
-        <w:rPr>
-          <w:rFonts w:ascii="Arial" w:hAnsi="Arial" w:cs="Arial"/>
-          <w:color w:val="202122"/>
-          <w:sz w:val="28"/>
-          <w:szCs w:val="28"/>
-          <w:shd w:val="clear" w:color="auto" w:fill="FFFFFF"/>
-        </w:rPr>
-        <w:t xml:space="preserve"> </w:t>
-      </w:r>
-      <w:r>
-        <w:rPr>
-          <w:rFonts w:ascii="Arial" w:hAnsi="Arial" w:cs="Arial"/>
-          <w:color w:val="202122"/>
-          <w:sz w:val="28"/>
-          <w:szCs w:val="28"/>
-          <w:shd w:val="clear" w:color="auto" w:fill="FFFFFF"/>
-        </w:rPr>
-        <w:t>If this replication succeeds, the affected areas are then said to be "infected" with a computer virus</w:t>
+        <w:t>is a type of malware that, when executed, replicates itself by modifying other computer programs and inserting its own code into those programs. If this replication succeeds, the affected areas are then said to be "infected" with a computer virus</w:t>
       </w:r>
       <w:r>
         <w:rPr>
@@ -443,7 +347,6 @@
           <w:rFonts w:ascii="Arial" w:hAnsi="Arial" w:cs="Arial"/>
           <w:b/>
           <w:bCs/>
-          <w:color w:val="202122"/>
           <w:sz w:val="28"/>
           <w:szCs w:val="28"/>
           <w:shd w:val="clear" w:color="auto" w:fill="FFFFFF"/>
@@ -453,12 +356,21 @@
       <w:r>
         <w:rPr>
           <w:rFonts w:ascii="Arial" w:hAnsi="Arial" w:cs="Arial"/>
-          <w:color w:val="202122"/>
-          <w:sz w:val="28"/>
-          <w:szCs w:val="28"/>
-          <w:shd w:val="clear" w:color="auto" w:fill="FFFFFF"/>
-        </w:rPr>
-        <w:t xml:space="preserve"> – </w:t>
+          <w:sz w:val="28"/>
+          <w:szCs w:val="28"/>
+          <w:shd w:val="clear" w:color="auto" w:fill="FFFFFF"/>
+        </w:rPr>
+        <w:t xml:space="preserve"> </w:t>
+      </w:r>
+      <w:r>
+        <w:rPr>
+          <w:rFonts w:ascii="Arial" w:hAnsi="Arial" w:cs="Arial"/>
+          <w:color w:val="202122"/>
+          <w:sz w:val="28"/>
+          <w:szCs w:val="28"/>
+          <w:shd w:val="clear" w:color="auto" w:fill="FFFFFF"/>
+        </w:rPr>
+        <w:t xml:space="preserve">– </w:t>
       </w:r>
       <w:r>
         <w:rPr>
@@ -536,11 +448,9 @@
           <w:rFonts w:ascii="Arial" w:hAnsi="Arial" w:cs="Arial"/>
           <w:b/>
           <w:bCs/>
-          <w:color w:val="202122"/>
           <w:sz w:val="28"/>
           <w:szCs w:val="28"/>
           <w:u w:val="single"/>
-          <w:shd w:val="clear" w:color="auto" w:fill="FFFFFF"/>
         </w:rPr>
       </w:pPr>
       <w:r>
@@ -548,11 +458,9 @@
           <w:rFonts w:ascii="Arial" w:hAnsi="Arial" w:cs="Arial"/>
           <w:b/>
           <w:bCs/>
-          <w:color w:val="202122"/>
           <w:sz w:val="28"/>
           <w:szCs w:val="28"/>
           <w:u w:val="single"/>
-          <w:shd w:val="clear" w:color="auto" w:fill="FFFFFF"/>
         </w:rPr>
         <w:lastRenderedPageBreak/>
         <w:t>Worms</w:t>
@@ -590,6 +498,313 @@
         </w:rPr>
         <w:t>.</w:t>
       </w:r>
+    </w:p>
+    <w:p>
+      <w:pPr>
+        <w:spacing w:line="360" w:lineRule="auto"/>
+        <w:ind w:left="360"/>
+        <w:rPr>
+          <w:rFonts w:ascii="Arial" w:hAnsi="Arial" w:cs="Arial"/>
+          <w:color w:val="202122"/>
+          <w:sz w:val="28"/>
+          <w:szCs w:val="28"/>
+          <w:shd w:val="clear" w:color="auto" w:fill="FFFFFF"/>
+        </w:rPr>
+      </w:pPr>
+      <w:r>
+        <w:rPr>
+          <w:rFonts w:ascii="Arial" w:hAnsi="Arial" w:cs="Arial"/>
+          <w:b/>
+          <w:bCs/>
+          <w:sz w:val="28"/>
+          <w:szCs w:val="28"/>
+          <w:shd w:val="clear" w:color="auto" w:fill="FFFFFF"/>
+        </w:rPr>
+        <w:t>Behavior</w:t>
+      </w:r>
+      <w:r>
+        <w:rPr>
+          <w:rFonts w:ascii="Arial" w:hAnsi="Arial" w:cs="Arial"/>
+          <w:b/>
+          <w:bCs/>
+          <w:sz w:val="28"/>
+          <w:szCs w:val="28"/>
+          <w:shd w:val="clear" w:color="auto" w:fill="FFFFFF"/>
+        </w:rPr>
+        <w:t xml:space="preserve"> </w:t>
+      </w:r>
+      <w:r>
+        <w:rPr>
+          <w:rFonts w:ascii="Arial" w:hAnsi="Arial" w:cs="Arial"/>
+          <w:color w:val="202122"/>
+          <w:sz w:val="28"/>
+          <w:szCs w:val="28"/>
+          <w:shd w:val="clear" w:color="auto" w:fill="FFFFFF"/>
+        </w:rPr>
+        <w:t>– they may corrupt files, affect communication with other systems</w:t>
+      </w:r>
+      <w:r>
+        <w:rPr>
+          <w:rFonts w:ascii="Arial" w:hAnsi="Arial" w:cs="Arial"/>
+          <w:color w:val="202122"/>
+          <w:sz w:val="28"/>
+          <w:szCs w:val="28"/>
+          <w:shd w:val="clear" w:color="auto" w:fill="FFFFFF"/>
+        </w:rPr>
+        <w:t>, delete files</w:t>
+      </w:r>
+    </w:p>
+    <w:p>
+      <w:pPr>
+        <w:spacing w:line="360" w:lineRule="auto"/>
+        <w:ind w:left="360"/>
+        <w:rPr>
+          <w:rFonts w:ascii="Arial" w:hAnsi="Arial" w:cs="Arial"/>
+          <w:color w:val="202122"/>
+          <w:sz w:val="28"/>
+          <w:szCs w:val="28"/>
+          <w:shd w:val="clear" w:color="auto" w:fill="FFFFFF"/>
+        </w:rPr>
+      </w:pPr>
+      <w:hyperlink r:id="rId5" w:history="1">
+        <w:r>
+          <w:rPr>
+            <w:rStyle w:val="Hyperlink"/>
+            <w:rFonts w:ascii="Arial" w:hAnsi="Arial" w:cs="Arial"/>
+            <w:b/>
+            <w:bCs/>
+            <w:color w:val="385623" w:themeColor="accent6" w:themeShade="80"/>
+            <w:sz w:val="28"/>
+            <w:szCs w:val="28"/>
+            <w:u w:val="none"/>
+            <w:shd w:val="clear" w:color="auto" w:fill="FFFFFF"/>
+          </w:rPr>
+          <w:t>Detect</w:t>
+        </w:r>
+      </w:hyperlink>
+      <w:r>
+        <w:rPr>
+          <w:rFonts w:ascii="Arial" w:hAnsi="Arial" w:cs="Arial"/>
+          <w:b/>
+          <w:bCs/>
+          <w:color w:val="385623" w:themeColor="accent6" w:themeShade="80"/>
+          <w:sz w:val="28"/>
+          <w:szCs w:val="28"/>
+          <w:shd w:val="clear" w:color="auto" w:fill="FFFFFF"/>
+        </w:rPr>
+        <w:t xml:space="preserve"> </w:t>
+      </w:r>
+      <w:r>
+        <w:rPr>
+          <w:rFonts w:ascii="Arial" w:hAnsi="Arial" w:cs="Arial"/>
+          <w:b/>
+          <w:bCs/>
+          <w:color w:val="202122"/>
+          <w:sz w:val="28"/>
+          <w:szCs w:val="28"/>
+          <w:shd w:val="clear" w:color="auto" w:fill="FFFFFF"/>
+        </w:rPr>
+        <w:t xml:space="preserve">- </w:t>
+      </w:r>
+      <w:r>
+        <w:rPr>
+          <w:rFonts w:ascii="Arial" w:hAnsi="Arial" w:cs="Arial"/>
+          <w:color w:val="202122"/>
+          <w:sz w:val="28"/>
+          <w:szCs w:val="28"/>
+          <w:shd w:val="clear" w:color="auto" w:fill="FFFFFF"/>
+        </w:rPr>
+        <w:t>mistrusted processes</w:t>
+      </w:r>
+    </w:p>
+    <w:p>
+      <w:pPr>
+        <w:pStyle w:val="a3"/>
+        <w:numPr>
+          <w:ilvl w:val="0"/>
+          <w:numId w:val="1"/>
+        </w:numPr>
+        <w:spacing w:line="360" w:lineRule="auto"/>
+        <w:rPr>
+          <w:rFonts w:ascii="Arial" w:hAnsi="Arial" w:cs="Arial"/>
+          <w:b/>
+          <w:bCs/>
+          <w:sz w:val="28"/>
+          <w:szCs w:val="28"/>
+          <w:u w:val="single"/>
+        </w:rPr>
+      </w:pPr>
+      <w:r>
+        <w:rPr>
+          <w:rFonts w:ascii="Arial" w:hAnsi="Arial" w:cs="Arial"/>
+          <w:b/>
+          <w:bCs/>
+          <w:sz w:val="28"/>
+          <w:szCs w:val="28"/>
+          <w:u w:val="single"/>
+        </w:rPr>
+        <w:t>Trojan</w:t>
+      </w:r>
+    </w:p>
+    <w:p>
+      <w:pPr>
+        <w:spacing w:line="360" w:lineRule="auto"/>
+        <w:ind w:left="360"/>
+        <w:rPr>
+          <w:rFonts w:ascii="Arial" w:hAnsi="Arial" w:cs="Arial"/>
+          <w:color w:val="202122"/>
+          <w:sz w:val="28"/>
+          <w:szCs w:val="28"/>
+          <w:shd w:val="clear" w:color="auto" w:fill="FFFFFF"/>
+        </w:rPr>
+      </w:pPr>
+      <w:r>
+        <w:rPr>
+          <w:rFonts w:ascii="Arial" w:hAnsi="Arial" w:cs="Arial"/>
+          <w:color w:val="202122"/>
+          <w:sz w:val="28"/>
+          <w:szCs w:val="28"/>
+          <w:shd w:val="clear" w:color="auto" w:fill="FFFFFF"/>
+        </w:rPr>
+        <w:t>is any malware that misleads users of its true intent by disguising itself as a standard program.</w:t>
+      </w:r>
+      <w:r>
+        <w:t xml:space="preserve"> </w:t>
+      </w:r>
+      <w:r>
+        <w:rPr>
+          <w:rFonts w:ascii="Arial" w:hAnsi="Arial" w:cs="Arial"/>
+          <w:color w:val="202122"/>
+          <w:sz w:val="28"/>
+          <w:szCs w:val="28"/>
+          <w:shd w:val="clear" w:color="auto" w:fill="FFFFFF"/>
+        </w:rPr>
+        <w:t>he delivery method typically sees an attacker use social engineering to hide malicious code within legitimate software to try and gain users' system access with their software</w:t>
+      </w:r>
+      <w:r>
+        <w:rPr>
+          <w:rFonts w:ascii="Arial" w:hAnsi="Arial" w:cs="Arial"/>
+          <w:color w:val="202122"/>
+          <w:sz w:val="28"/>
+          <w:szCs w:val="28"/>
+          <w:shd w:val="clear" w:color="auto" w:fill="FFFFFF"/>
+        </w:rPr>
+        <w:t>.</w:t>
+      </w:r>
+    </w:p>
+    <w:p>
+      <w:pPr>
+        <w:spacing w:line="360" w:lineRule="auto"/>
+        <w:ind w:left="360"/>
+        <w:rPr>
+          <w:rFonts w:ascii="Arial" w:hAnsi="Arial" w:cs="Arial"/>
+          <w:color w:val="202122"/>
+          <w:sz w:val="28"/>
+          <w:szCs w:val="28"/>
+          <w:shd w:val="clear" w:color="auto" w:fill="FFFFFF"/>
+        </w:rPr>
+      </w:pPr>
+      <w:hyperlink r:id="rId6" w:history="1">
+        <w:r>
+          <w:rPr>
+            <w:rStyle w:val="Hyperlink"/>
+            <w:rFonts w:ascii="Arial" w:hAnsi="Arial" w:cs="Arial"/>
+            <w:b/>
+            <w:bCs/>
+            <w:color w:val="385623" w:themeColor="accent6" w:themeShade="80"/>
+            <w:sz w:val="28"/>
+            <w:szCs w:val="28"/>
+            <w:u w:val="none"/>
+            <w:shd w:val="clear" w:color="auto" w:fill="FFFFFF"/>
+          </w:rPr>
+          <w:t>Behavior</w:t>
+        </w:r>
+      </w:hyperlink>
+      <w:r>
+        <w:rPr>
+          <w:rFonts w:ascii="Arial" w:hAnsi="Arial" w:cs="Arial"/>
+          <w:color w:val="385623" w:themeColor="accent6" w:themeShade="80"/>
+          <w:sz w:val="28"/>
+          <w:szCs w:val="28"/>
+          <w:shd w:val="clear" w:color="auto" w:fill="FFFFFF"/>
+        </w:rPr>
+        <w:t xml:space="preserve"> </w:t>
+      </w:r>
+      <w:r>
+        <w:rPr>
+          <w:rFonts w:ascii="Arial" w:hAnsi="Arial" w:cs="Arial"/>
+          <w:color w:val="202122"/>
+          <w:sz w:val="28"/>
+          <w:szCs w:val="28"/>
+          <w:shd w:val="clear" w:color="auto" w:fill="FFFFFF"/>
+        </w:rPr>
+        <w:t>– install an .exe to work, spread through emails and files in them</w:t>
+      </w:r>
+      <w:r>
+        <w:rPr>
+          <w:rFonts w:ascii="Arial" w:hAnsi="Arial" w:cs="Arial"/>
+          <w:color w:val="202122"/>
+          <w:sz w:val="28"/>
+          <w:szCs w:val="28"/>
+          <w:shd w:val="clear" w:color="auto" w:fill="FFFFFF"/>
+        </w:rPr>
+        <w:t xml:space="preserve">, always run when the infected device </w:t>
+      </w:r>
+      <w:r>
+        <w:rPr>
+          <w:rFonts w:ascii="Arial" w:hAnsi="Arial" w:cs="Arial"/>
+          <w:color w:val="202122"/>
+          <w:sz w:val="28"/>
+          <w:szCs w:val="28"/>
+          <w:shd w:val="clear" w:color="auto" w:fill="FFFFFF"/>
+        </w:rPr>
+        <w:t>turns</w:t>
+      </w:r>
+      <w:r>
+        <w:rPr>
+          <w:rFonts w:ascii="Arial" w:hAnsi="Arial" w:cs="Arial"/>
+          <w:color w:val="202122"/>
+          <w:sz w:val="28"/>
+          <w:szCs w:val="28"/>
+          <w:shd w:val="clear" w:color="auto" w:fill="FFFFFF"/>
+        </w:rPr>
+        <w:t xml:space="preserve"> on</w:t>
+      </w:r>
+      <w:r>
+        <w:rPr>
+          <w:rFonts w:ascii="Arial" w:hAnsi="Arial" w:cs="Arial"/>
+          <w:color w:val="202122"/>
+          <w:sz w:val="28"/>
+          <w:szCs w:val="28"/>
+          <w:shd w:val="clear" w:color="auto" w:fill="FFFFFF"/>
+        </w:rPr>
+        <w:t>.</w:t>
+      </w:r>
+    </w:p>
+    <w:p>
+      <w:pPr>
+        <w:spacing w:line="360" w:lineRule="auto"/>
+        <w:rPr>
+          <w:rFonts w:ascii="Arial" w:hAnsi="Arial" w:cs="Arial"/>
+          <w:color w:val="202122"/>
+          <w:sz w:val="28"/>
+          <w:szCs w:val="28"/>
+          <w:shd w:val="clear" w:color="auto" w:fill="FFFFFF"/>
+        </w:rPr>
+      </w:pPr>
+    </w:p>
+    <w:p>
+      <w:pPr>
+        <w:spacing w:line="360" w:lineRule="auto"/>
+        <w:ind w:left="360"/>
+        <w:rPr>
+          <w:rFonts w:ascii="Arial" w:hAnsi="Arial" w:cs="Arial"/>
+          <w:color w:val="202122"/>
+          <w:sz w:val="28"/>
+          <w:szCs w:val="28"/>
+          <w:shd w:val="clear" w:color="auto" w:fill="FFFFFF"/>
+        </w:rPr>
+      </w:pPr>
     </w:p>
     <w:sectPr>
       <w:pgSz w:w="12240" w:h="15840"/>
@@ -694,8 +909,240 @@
       </w:pPr>
     </w:lvl>
   </w:abstractNum>
+  <w:abstractNum w:abstractNumId="1" w15:restartNumberingAfterBreak="0">
+    <w:nsid w:val="5F38209E"/>
+    <w:multiLevelType w:val="hybridMultilevel"/>
+    <w:tmpl w:val="F18E8F34"/>
+    <w:lvl w:ilvl="0" w:tplc="04090001">
+      <w:start w:val="1"/>
+      <w:numFmt w:val="bullet"/>
+      <w:lvlText w:val=""/>
+      <w:lvlJc w:val="left"/>
+      <w:pPr>
+        <w:ind w:left="1080" w:hanging="360"/>
+      </w:pPr>
+      <w:rPr>
+        <w:rFonts w:ascii="Symbol" w:hAnsi="Symbol" w:hint="default"/>
+      </w:rPr>
+    </w:lvl>
+    <w:lvl w:ilvl="1" w:tplc="04090003" w:tentative="1">
+      <w:start w:val="1"/>
+      <w:numFmt w:val="bullet"/>
+      <w:lvlText w:val="o"/>
+      <w:lvlJc w:val="left"/>
+      <w:pPr>
+        <w:ind w:left="1800" w:hanging="360"/>
+      </w:pPr>
+      <w:rPr>
+        <w:rFonts w:ascii="Courier New" w:hAnsi="Courier New" w:cs="Courier New" w:hint="default"/>
+      </w:rPr>
+    </w:lvl>
+    <w:lvl w:ilvl="2" w:tplc="04090005" w:tentative="1">
+      <w:start w:val="1"/>
+      <w:numFmt w:val="bullet"/>
+      <w:lvlText w:val=""/>
+      <w:lvlJc w:val="left"/>
+      <w:pPr>
+        <w:ind w:left="2520" w:hanging="360"/>
+      </w:pPr>
+      <w:rPr>
+        <w:rFonts w:ascii="Wingdings" w:hAnsi="Wingdings" w:hint="default"/>
+      </w:rPr>
+    </w:lvl>
+    <w:lvl w:ilvl="3" w:tplc="04090001" w:tentative="1">
+      <w:start w:val="1"/>
+      <w:numFmt w:val="bullet"/>
+      <w:lvlText w:val=""/>
+      <w:lvlJc w:val="left"/>
+      <w:pPr>
+        <w:ind w:left="3240" w:hanging="360"/>
+      </w:pPr>
+      <w:rPr>
+        <w:rFonts w:ascii="Symbol" w:hAnsi="Symbol" w:hint="default"/>
+      </w:rPr>
+    </w:lvl>
+    <w:lvl w:ilvl="4" w:tplc="04090003" w:tentative="1">
+      <w:start w:val="1"/>
+      <w:numFmt w:val="bullet"/>
+      <w:lvlText w:val="o"/>
+      <w:lvlJc w:val="left"/>
+      <w:pPr>
+        <w:ind w:left="3960" w:hanging="360"/>
+      </w:pPr>
+      <w:rPr>
+        <w:rFonts w:ascii="Courier New" w:hAnsi="Courier New" w:cs="Courier New" w:hint="default"/>
+      </w:rPr>
+    </w:lvl>
+    <w:lvl w:ilvl="5" w:tplc="04090005" w:tentative="1">
+      <w:start w:val="1"/>
+      <w:numFmt w:val="bullet"/>
+      <w:lvlText w:val=""/>
+      <w:lvlJc w:val="left"/>
+      <w:pPr>
+        <w:ind w:left="4680" w:hanging="360"/>
+      </w:pPr>
+      <w:rPr>
+        <w:rFonts w:ascii="Wingdings" w:hAnsi="Wingdings" w:hint="default"/>
+      </w:rPr>
+    </w:lvl>
+    <w:lvl w:ilvl="6" w:tplc="04090001" w:tentative="1">
+      <w:start w:val="1"/>
+      <w:numFmt w:val="bullet"/>
+      <w:lvlText w:val=""/>
+      <w:lvlJc w:val="left"/>
+      <w:pPr>
+        <w:ind w:left="5400" w:hanging="360"/>
+      </w:pPr>
+      <w:rPr>
+        <w:rFonts w:ascii="Symbol" w:hAnsi="Symbol" w:hint="default"/>
+      </w:rPr>
+    </w:lvl>
+    <w:lvl w:ilvl="7" w:tplc="04090003" w:tentative="1">
+      <w:start w:val="1"/>
+      <w:numFmt w:val="bullet"/>
+      <w:lvlText w:val="o"/>
+      <w:lvlJc w:val="left"/>
+      <w:pPr>
+        <w:ind w:left="6120" w:hanging="360"/>
+      </w:pPr>
+      <w:rPr>
+        <w:rFonts w:ascii="Courier New" w:hAnsi="Courier New" w:cs="Courier New" w:hint="default"/>
+      </w:rPr>
+    </w:lvl>
+    <w:lvl w:ilvl="8" w:tplc="04090005" w:tentative="1">
+      <w:start w:val="1"/>
+      <w:numFmt w:val="bullet"/>
+      <w:lvlText w:val=""/>
+      <w:lvlJc w:val="left"/>
+      <w:pPr>
+        <w:ind w:left="6840" w:hanging="360"/>
+      </w:pPr>
+      <w:rPr>
+        <w:rFonts w:ascii="Wingdings" w:hAnsi="Wingdings" w:hint="default"/>
+      </w:rPr>
+    </w:lvl>
+  </w:abstractNum>
+  <w:abstractNum w:abstractNumId="2" w15:restartNumberingAfterBreak="0">
+    <w:nsid w:val="7D57570F"/>
+    <w:multiLevelType w:val="hybridMultilevel"/>
+    <w:tmpl w:val="242E7D54"/>
+    <w:lvl w:ilvl="0" w:tplc="04090001">
+      <w:start w:val="1"/>
+      <w:numFmt w:val="bullet"/>
+      <w:lvlText w:val=""/>
+      <w:lvlJc w:val="left"/>
+      <w:pPr>
+        <w:ind w:left="1080" w:hanging="360"/>
+      </w:pPr>
+      <w:rPr>
+        <w:rFonts w:ascii="Symbol" w:hAnsi="Symbol" w:hint="default"/>
+      </w:rPr>
+    </w:lvl>
+    <w:lvl w:ilvl="1" w:tplc="04090003" w:tentative="1">
+      <w:start w:val="1"/>
+      <w:numFmt w:val="bullet"/>
+      <w:lvlText w:val="o"/>
+      <w:lvlJc w:val="left"/>
+      <w:pPr>
+        <w:ind w:left="1800" w:hanging="360"/>
+      </w:pPr>
+      <w:rPr>
+        <w:rFonts w:ascii="Courier New" w:hAnsi="Courier New" w:cs="Courier New" w:hint="default"/>
+      </w:rPr>
+    </w:lvl>
+    <w:lvl w:ilvl="2" w:tplc="04090005" w:tentative="1">
+      <w:start w:val="1"/>
+      <w:numFmt w:val="bullet"/>
+      <w:lvlText w:val=""/>
+      <w:lvlJc w:val="left"/>
+      <w:pPr>
+        <w:ind w:left="2520" w:hanging="360"/>
+      </w:pPr>
+      <w:rPr>
+        <w:rFonts w:ascii="Wingdings" w:hAnsi="Wingdings" w:hint="default"/>
+      </w:rPr>
+    </w:lvl>
+    <w:lvl w:ilvl="3" w:tplc="04090001" w:tentative="1">
+      <w:start w:val="1"/>
+      <w:numFmt w:val="bullet"/>
+      <w:lvlText w:val=""/>
+      <w:lvlJc w:val="left"/>
+      <w:pPr>
+        <w:ind w:left="3240" w:hanging="360"/>
+      </w:pPr>
+      <w:rPr>
+        <w:rFonts w:ascii="Symbol" w:hAnsi="Symbol" w:hint="default"/>
+      </w:rPr>
+    </w:lvl>
+    <w:lvl w:ilvl="4" w:tplc="04090003" w:tentative="1">
+      <w:start w:val="1"/>
+      <w:numFmt w:val="bullet"/>
+      <w:lvlText w:val="o"/>
+      <w:lvlJc w:val="left"/>
+      <w:pPr>
+        <w:ind w:left="3960" w:hanging="360"/>
+      </w:pPr>
+      <w:rPr>
+        <w:rFonts w:ascii="Courier New" w:hAnsi="Courier New" w:cs="Courier New" w:hint="default"/>
+      </w:rPr>
+    </w:lvl>
+    <w:lvl w:ilvl="5" w:tplc="04090005" w:tentative="1">
+      <w:start w:val="1"/>
+      <w:numFmt w:val="bullet"/>
+      <w:lvlText w:val=""/>
+      <w:lvlJc w:val="left"/>
+      <w:pPr>
+        <w:ind w:left="4680" w:hanging="360"/>
+      </w:pPr>
+      <w:rPr>
+        <w:rFonts w:ascii="Wingdings" w:hAnsi="Wingdings" w:hint="default"/>
+      </w:rPr>
+    </w:lvl>
+    <w:lvl w:ilvl="6" w:tplc="04090001" w:tentative="1">
+      <w:start w:val="1"/>
+      <w:numFmt w:val="bullet"/>
+      <w:lvlText w:val=""/>
+      <w:lvlJc w:val="left"/>
+      <w:pPr>
+        <w:ind w:left="5400" w:hanging="360"/>
+      </w:pPr>
+      <w:rPr>
+        <w:rFonts w:ascii="Symbol" w:hAnsi="Symbol" w:hint="default"/>
+      </w:rPr>
+    </w:lvl>
+    <w:lvl w:ilvl="7" w:tplc="04090003" w:tentative="1">
+      <w:start w:val="1"/>
+      <w:numFmt w:val="bullet"/>
+      <w:lvlText w:val="o"/>
+      <w:lvlJc w:val="left"/>
+      <w:pPr>
+        <w:ind w:left="6120" w:hanging="360"/>
+      </w:pPr>
+      <w:rPr>
+        <w:rFonts w:ascii="Courier New" w:hAnsi="Courier New" w:cs="Courier New" w:hint="default"/>
+      </w:rPr>
+    </w:lvl>
+    <w:lvl w:ilvl="8" w:tplc="04090005" w:tentative="1">
+      <w:start w:val="1"/>
+      <w:numFmt w:val="bullet"/>
+      <w:lvlText w:val=""/>
+      <w:lvlJc w:val="left"/>
+      <w:pPr>
+        <w:ind w:left="6840" w:hanging="360"/>
+      </w:pPr>
+      <w:rPr>
+        <w:rFonts w:ascii="Wingdings" w:hAnsi="Wingdings" w:hint="default"/>
+      </w:rPr>
+    </w:lvl>
+  </w:abstractNum>
   <w:num w:numId="1" w16cid:durableId="42532891">
     <w:abstractNumId w:val="0"/>
+  </w:num>
+  <w:num w:numId="2" w16cid:durableId="1103498693">
+    <w:abstractNumId w:val="1"/>
+  </w:num>
+  <w:num w:numId="3" w16cid:durableId="1785999786">
+    <w:abstractNumId w:val="2"/>
   </w:num>
 </w:numbering>
 </file>
@@ -1141,12 +1588,23 @@
     <w:name w:val="Hyperlink"/>
     <w:basedOn w:val="a0"/>
     <w:uiPriority w:val="99"/>
-    <w:semiHidden/>
     <w:unhideWhenUsed/>
     <w:rsid w:val="00ED0F74"/>
     <w:rPr>
       <w:color w:val="0000FF"/>
       <w:u w:val="single"/>
+    </w:rPr>
+  </w:style>
+  <w:style w:type="character" w:styleId="a4">
+    <w:name w:val="Unresolved Mention"/>
+    <w:basedOn w:val="a0"/>
+    <w:uiPriority w:val="99"/>
+    <w:semiHidden/>
+    <w:unhideWhenUsed/>
+    <w:rsid w:val="009B1117"/>
+    <w:rPr>
+      <w:color w:val="605E5C"/>
+      <w:shd w:val="clear" w:color="auto" w:fill="E1DFDD"/>
     </w:rPr>
   </w:style>
 </w:styles>

</xml_diff>